<commit_message>
introduction added to report
</commit_message>
<xml_diff>
--- a/Report/Jesse Schouten (2621562) & Yannick Hogebrug (2625424) – Final Report (kladversie).docx
+++ b/Report/Jesse Schouten (2621562) & Yannick Hogebrug (2625424) – Final Report (kladversie).docx
@@ -319,13 +319,52 @@
         <w:pStyle w:val="NoSpacing"/>
       </w:pPr>
       <w:r>
-        <w:t xml:space="preserve">In this report, we investigated the relationships in </w:t>
-      </w:r>
-      <w:r>
-        <w:t>data of a bedtime procrastination study. Before analyzing we merged data of the study itself and data from the poststudy questionnaire that participants filled out at the end of the study.</w:t>
-      </w:r>
-      <w:r>
-        <w:t xml:space="preserve"> There are multiple questions answers in this research:</w:t>
+        <w:t xml:space="preserve">In this report, we </w:t>
+      </w:r>
+      <w:r>
+        <w:t>analyzed</w:t>
+      </w:r>
+      <w:r>
+        <w:t xml:space="preserve"> </w:t>
+      </w:r>
+      <w:r>
+        <w:t xml:space="preserve">data of </w:t>
+      </w:r>
+      <w:r>
+        <w:t>a bedtime procrastination study.</w:t>
+      </w:r>
+      <w:r>
+        <w:t xml:space="preserve"> </w:t>
+      </w:r>
+      <w:r>
+        <w:t xml:space="preserve">Bedtime procrastination is defined as: </w:t>
+      </w:r>
+      <w:r>
+        <w:t>“voluntary delay of an intended course of action despite expecting to be worse off for the delay”</w:t>
+      </w:r>
+      <w:r>
+        <w:t>. Various studies related insufficient sleep to various severe outcomes, including memory problems, concentration problems and health problems. (</w:t>
+      </w:r>
+      <w:proofErr w:type="spellStart"/>
+      <w:r>
+        <w:t>Kroese</w:t>
+      </w:r>
+      <w:proofErr w:type="spellEnd"/>
+      <w:r>
+        <w:t xml:space="preserve"> et al., 2014). The analysis in this report tries to explain and predict this phenomenon, which can be used in order to identify and minimalize bedtime procrastinators in the future.</w:t>
+      </w:r>
+    </w:p>
+    <w:p>
+      <w:pPr>
+        <w:pStyle w:val="NoSpacing"/>
+      </w:pPr>
+    </w:p>
+    <w:p>
+      <w:pPr>
+        <w:pStyle w:val="NoSpacing"/>
+      </w:pPr>
+      <w:r>
+        <w:t>There are multiple questions answers in this research:</w:t>
       </w:r>
     </w:p>
     <w:p>
@@ -370,7 +409,27 @@
         <w:pStyle w:val="NoSpacing"/>
       </w:pPr>
       <w:r>
-        <w:t xml:space="preserve">These questions will be answered during this report. Furthermore, a few visualizations will provide extra insight into the data, which could help by better understanding the data. </w:t>
+        <w:t xml:space="preserve">These questions will be answered during this report. Furthermore, a few visualizations will provide extra insight into the data, which could help </w:t>
+      </w:r>
+      <w:r>
+        <w:t>to</w:t>
+      </w:r>
+      <w:r>
+        <w:t xml:space="preserve"> better understanding </w:t>
+      </w:r>
+      <w:r>
+        <w:t xml:space="preserve">of </w:t>
+      </w:r>
+      <w:r>
+        <w:t>the dat</w:t>
+      </w:r>
+      <w:r>
+        <w:t>a</w:t>
+      </w:r>
+      <w:bookmarkStart w:id="0" w:name="_GoBack"/>
+      <w:bookmarkEnd w:id="0"/>
+      <w:r>
+        <w:t xml:space="preserve">. </w:t>
       </w:r>
     </w:p>
     <w:p>
@@ -401,6 +460,9 @@
       <w:pPr>
         <w:pStyle w:val="NoSpacing"/>
       </w:pPr>
+      <w:r>
+        <w:t>Before analyzing we merged data of the study itself and data from the poststudy questionnaire that participants filled out at the end of the study.</w:t>
+      </w:r>
     </w:p>
     <w:p>
       <w:pPr>
@@ -1594,6 +1656,33 @@
       <w:pPr>
         <w:pStyle w:val="NoSpacing"/>
       </w:pPr>
+      <w:r>
+        <w:rPr>
+          <w:b/>
+        </w:rPr>
+        <w:t>Literature</w:t>
+      </w:r>
+      <w:r>
+        <w:t>:</w:t>
+      </w:r>
+    </w:p>
+    <w:p>
+      <w:proofErr w:type="spellStart"/>
+      <w:r>
+        <w:t>Kroese</w:t>
+      </w:r>
+      <w:proofErr w:type="spellEnd"/>
+      <w:r>
+        <w:t xml:space="preserve">, F. M., De Ridder, D. T., Evers, C., &amp; </w:t>
+      </w:r>
+      <w:proofErr w:type="spellStart"/>
+      <w:r>
+        <w:t>Adriaanse</w:t>
+      </w:r>
+      <w:proofErr w:type="spellEnd"/>
+      <w:r>
+        <w:t>, M. A. (2014). Bedtime procrastination: introducing a new area of procrastination. Frontiers in psychology, 5, 611.</w:t>
+      </w:r>
     </w:p>
     <w:p>
       <w:pPr>
@@ -1643,7 +1732,6 @@
         <w:rPr>
           <w:noProof/>
         </w:rPr>
-        <w:lastRenderedPageBreak/>
         <w:drawing>
           <wp:anchor distT="0" distB="0" distL="114300" distR="114300" simplePos="0" relativeHeight="251586560" behindDoc="1" locked="0" layoutInCell="1" allowOverlap="1">
             <wp:simplePos x="0" y="0"/>
@@ -2717,7 +2805,6 @@
           <w:tab w:val="left" w:pos="2268"/>
         </w:tabs>
       </w:pPr>
-      <w:bookmarkStart w:id="0" w:name="_GoBack"/>
       <w:r>
         <w:rPr>
           <w:noProof/>
@@ -2781,7 +2868,6 @@
           </wp:anchor>
         </w:drawing>
       </w:r>
-      <w:bookmarkEnd w:id="0"/>
     </w:p>
     <w:p>
       <w:pPr>
@@ -3039,6 +3125,7 @@
         <w:docPartUnique/>
       </w:docPartObj>
     </w:sdtPr>
+    <w:sdtEndPr/>
     <w:sdtContent>
       <w:p>
         <w:pPr>
@@ -3403,7 +3490,7 @@
     <w:lsdException w:name="Table Web 2" w:semiHidden="1" w:unhideWhenUsed="1"/>
     <w:lsdException w:name="Table Web 3" w:semiHidden="1" w:unhideWhenUsed="1"/>
     <w:lsdException w:name="Balloon Text" w:semiHidden="1" w:unhideWhenUsed="1"/>
-    <w:lsdException w:name="Table Grid" w:semiHidden="1" w:uiPriority="39" w:unhideWhenUsed="1"/>
+    <w:lsdException w:name="Table Grid" w:uiPriority="39"/>
     <w:lsdException w:name="Table Theme" w:semiHidden="1" w:unhideWhenUsed="1"/>
     <w:lsdException w:name="Placeholder Text" w:semiHidden="1"/>
     <w:lsdException w:name="No Spacing" w:uiPriority="1" w:qFormat="1"/>
@@ -4058,7 +4145,7 @@
 </file>
 
 <file path=customXml/itemProps1.xml><?xml version="1.0" encoding="utf-8"?>
-<ds:datastoreItem xmlns:ds="http://schemas.openxmlformats.org/officeDocument/2006/customXml" ds:itemID="{A39D286E-C599-42D7-A073-53204AFD20FD}">
+<ds:datastoreItem xmlns:ds="http://schemas.openxmlformats.org/officeDocument/2006/customXml" ds:itemID="{C86062FC-FB6B-40CB-AB10-B2F6D6209B66}">
   <ds:schemaRefs>
     <ds:schemaRef ds:uri="http://schemas.openxmlformats.org/officeDocument/2006/bibliography"/>
   </ds:schemaRefs>

</xml_diff>